<commit_message>
Correcao documento relacao requisitos
</commit_message>
<xml_diff>
--- a/Artefatos/Relação Requisitos.docx
+++ b/Artefatos/Relação Requisitos.docx
@@ -101,7 +101,7 @@
     </w:p>
     <w:tbl>
       <w:tblPr>
-        <w:tblW w:w="9067" w:type="dxa"/>
+        <w:tblW w:w="5000" w:type="pct"/>
         <w:tblBorders>
           <w:top w:val="single" w:sz="4" w:space="0" w:color="auto"/>
           <w:left w:val="single" w:sz="4" w:space="0" w:color="auto"/>
@@ -113,10 +113,10 @@
         <w:tblLook w:val="04A0" w:firstRow="1" w:lastRow="0" w:firstColumn="1" w:lastColumn="0" w:noHBand="0" w:noVBand="1"/>
       </w:tblPr>
       <w:tblGrid>
-        <w:gridCol w:w="2263"/>
-        <w:gridCol w:w="2552"/>
-        <w:gridCol w:w="2410"/>
-        <w:gridCol w:w="1842"/>
+        <w:gridCol w:w="1555"/>
+        <w:gridCol w:w="4159"/>
+        <w:gridCol w:w="2861"/>
+        <w:gridCol w:w="2187"/>
       </w:tblGrid>
       <w:tr>
         <w:trPr>
@@ -124,7 +124,7 @@
         </w:trPr>
         <w:tc>
           <w:tcPr>
-            <w:tcW w:w="2263" w:type="dxa"/>
+            <w:tcW w:w="722" w:type="pct"/>
             <w:shd w:val="clear" w:color="auto" w:fill="A5A5A5" w:themeFill="accent3"/>
           </w:tcPr>
           <w:p>
@@ -157,7 +157,7 @@
         </w:tc>
         <w:tc>
           <w:tcPr>
-            <w:tcW w:w="2552" w:type="dxa"/>
+            <w:tcW w:w="1932" w:type="pct"/>
             <w:shd w:val="clear" w:color="auto" w:fill="A5A5A5" w:themeFill="accent3"/>
           </w:tcPr>
           <w:p>
@@ -190,7 +190,7 @@
         </w:tc>
         <w:tc>
           <w:tcPr>
-            <w:tcW w:w="2410" w:type="dxa"/>
+            <w:tcW w:w="1329" w:type="pct"/>
             <w:shd w:val="clear" w:color="auto" w:fill="A5A5A5" w:themeFill="accent3"/>
           </w:tcPr>
           <w:p>
@@ -223,7 +223,7 @@
         </w:tc>
         <w:tc>
           <w:tcPr>
-            <w:tcW w:w="1842" w:type="dxa"/>
+            <w:tcW w:w="1016" w:type="pct"/>
             <w:shd w:val="clear" w:color="auto" w:fill="A5A5A5" w:themeFill="accent3"/>
           </w:tcPr>
           <w:p>
@@ -258,7 +258,7 @@
       <w:tr>
         <w:tc>
           <w:tcPr>
-            <w:tcW w:w="2263" w:type="dxa"/>
+            <w:tcW w:w="722" w:type="pct"/>
             <w:shd w:val="clear" w:color="auto" w:fill="auto"/>
           </w:tcPr>
           <w:p>
@@ -283,13 +283,50 @@
                 <w:szCs w:val="20"/>
                 <w:lang w:eastAsia="pt-BR"/>
               </w:rPr>
-              <w:t>[Número sequencial identificador do requisito.]</w:t>
+              <w:t>RF-0</w:t>
+            </w:r>
+            <w:r>
+              <w:rPr>
+                <w:rFonts w:cs="Lucida Sans Unicode"/>
+                <w:b/>
+                <w:bCs/>
+                <w:kern w:val="24"/>
+                <w:szCs w:val="20"/>
+                <w:lang w:eastAsia="pt-BR"/>
+              </w:rPr>
+              <w:t>1</w:t>
             </w:r>
           </w:p>
         </w:tc>
         <w:tc>
           <w:tcPr>
-            <w:tcW w:w="2552" w:type="dxa"/>
+            <w:tcW w:w="1932" w:type="pct"/>
+            <w:shd w:val="clear" w:color="auto" w:fill="auto"/>
+          </w:tcPr>
+          <w:p>
+            <w:pPr>
+              <w:spacing w:after="0" w:line="240" w:lineRule="auto"/>
+              <w:jc w:val="both"/>
+              <w:rPr>
+                <w:rFonts w:cs="Lucida Sans Unicode"/>
+                <w:kern w:val="24"/>
+                <w:szCs w:val="20"/>
+                <w:lang w:eastAsia="pt-BR"/>
+              </w:rPr>
+            </w:pPr>
+            <w:r>
+              <w:rPr>
+                <w:rFonts w:ascii="Arial" w:hAnsi="Arial" w:cs="Arial"/>
+                <w:sz w:val="20"/>
+                <w:szCs w:val="20"/>
+              </w:rPr>
+              <w:t>Edição e exclusão de atividades e módulos.</w:t>
+            </w:r>
+          </w:p>
+        </w:tc>
+        <w:tc>
+          <w:tcPr>
+            <w:tcW w:w="1329" w:type="pct"/>
             <w:shd w:val="clear" w:color="auto" w:fill="auto"/>
           </w:tcPr>
           <w:p>
@@ -310,13 +347,41 @@
                 <w:szCs w:val="20"/>
                 <w:lang w:eastAsia="pt-BR"/>
               </w:rPr>
-              <w:t>[Nome do requisito.]</w:t>
+              <w:t>Edição e exclusão das atividades e módulos criados pelo professor.</w:t>
             </w:r>
           </w:p>
         </w:tc>
         <w:tc>
           <w:tcPr>
-            <w:tcW w:w="2410" w:type="dxa"/>
+            <w:tcW w:w="1016" w:type="pct"/>
+            <w:shd w:val="clear" w:color="auto" w:fill="auto"/>
+          </w:tcPr>
+          <w:p>
+            <w:pPr>
+              <w:spacing w:after="0"/>
+              <w:rPr>
+                <w:rFonts w:cs="Lucida Sans Unicode"/>
+                <w:kern w:val="24"/>
+                <w:szCs w:val="20"/>
+                <w:lang w:eastAsia="pt-BR"/>
+              </w:rPr>
+            </w:pPr>
+            <w:r>
+              <w:rPr>
+                <w:rFonts w:cs="Lucida Sans Unicode"/>
+                <w:kern w:val="24"/>
+                <w:szCs w:val="20"/>
+                <w:lang w:eastAsia="pt-BR"/>
+              </w:rPr>
+              <w:t>Alta</w:t>
+            </w:r>
+          </w:p>
+        </w:tc>
+      </w:tr>
+      <w:tr>
+        <w:tc>
+          <w:tcPr>
+            <w:tcW w:w="722" w:type="pct"/>
             <w:shd w:val="clear" w:color="auto" w:fill="auto"/>
           </w:tcPr>
           <w:p>
@@ -325,6 +390,8 @@
               <w:jc w:val="both"/>
               <w:rPr>
                 <w:rFonts w:cs="Lucida Sans Unicode"/>
+                <w:b/>
+                <w:bCs/>
                 <w:kern w:val="24"/>
                 <w:szCs w:val="20"/>
                 <w:lang w:eastAsia="pt-BR"/>
@@ -333,17 +400,30 @@
             <w:r>
               <w:rPr>
                 <w:rFonts w:cs="Lucida Sans Unicode"/>
-                <w:kern w:val="24"/>
-                <w:szCs w:val="20"/>
-                <w:lang w:eastAsia="pt-BR"/>
-              </w:rPr>
-              <w:t>[Descrição resumida do requisito.]</w:t>
+                <w:b/>
+                <w:bCs/>
+                <w:kern w:val="24"/>
+                <w:szCs w:val="20"/>
+                <w:lang w:eastAsia="pt-BR"/>
+              </w:rPr>
+              <w:t>RF-0</w:t>
+            </w:r>
+            <w:r>
+              <w:rPr>
+                <w:rFonts w:cs="Lucida Sans Unicode"/>
+                <w:b/>
+                <w:bCs/>
+                <w:kern w:val="24"/>
+                <w:szCs w:val="20"/>
+                <w:lang w:eastAsia="pt-BR"/>
+              </w:rPr>
+              <w:t>2</w:t>
             </w:r>
           </w:p>
         </w:tc>
         <w:tc>
           <w:tcPr>
-            <w:tcW w:w="1842" w:type="dxa"/>
+            <w:tcW w:w="1932" w:type="pct"/>
             <w:shd w:val="clear" w:color="auto" w:fill="auto"/>
           </w:tcPr>
           <w:p>
@@ -359,20 +439,17 @@
             </w:pPr>
             <w:r>
               <w:rPr>
-                <w:rFonts w:cs="Lucida Sans Unicode"/>
-                <w:kern w:val="24"/>
-                <w:szCs w:val="20"/>
-                <w:lang w:eastAsia="pt-BR"/>
-              </w:rPr>
-              <w:t>[Alta, média ou baixa.]</w:t>
+                <w:rFonts w:ascii="Arial" w:hAnsi="Arial" w:cs="Arial"/>
+                <w:sz w:val="20"/>
+                <w:szCs w:val="20"/>
+              </w:rPr>
+              <w:t>Cadastro de atividade completa texto</w:t>
             </w:r>
           </w:p>
         </w:tc>
-      </w:tr>
-      <w:tr>
         <w:tc>
           <w:tcPr>
-            <w:tcW w:w="2263" w:type="dxa"/>
+            <w:tcW w:w="1329" w:type="pct"/>
             <w:shd w:val="clear" w:color="auto" w:fill="auto"/>
           </w:tcPr>
           <w:p>
@@ -381,8 +458,6 @@
               <w:jc w:val="both"/>
               <w:rPr>
                 <w:rFonts w:cs="Lucida Sans Unicode"/>
-                <w:b/>
-                <w:bCs/>
                 <w:kern w:val="24"/>
                 <w:szCs w:val="20"/>
                 <w:lang w:eastAsia="pt-BR"/>
@@ -391,206 +466,17 @@
             <w:r>
               <w:rPr>
                 <w:rFonts w:cs="Lucida Sans Unicode"/>
-                <w:b/>
-                <w:bCs/>
-                <w:kern w:val="24"/>
-                <w:szCs w:val="20"/>
-                <w:lang w:eastAsia="pt-BR"/>
-              </w:rPr>
-              <w:t>RF-0</w:t>
-            </w:r>
-            <w:r>
-              <w:rPr>
-                <w:rFonts w:cs="Lucida Sans Unicode"/>
-                <w:b/>
-                <w:bCs/>
-                <w:kern w:val="24"/>
-                <w:szCs w:val="20"/>
-                <w:lang w:eastAsia="pt-BR"/>
-              </w:rPr>
-              <w:t>1</w:t>
+                <w:kern w:val="24"/>
+                <w:szCs w:val="20"/>
+                <w:lang w:eastAsia="pt-BR"/>
+              </w:rPr>
+              <w:t>Cadastro de nova atividade a ser realizada pelo aluno.</w:t>
             </w:r>
           </w:p>
         </w:tc>
         <w:tc>
           <w:tcPr>
-            <w:tcW w:w="2552" w:type="dxa"/>
-            <w:shd w:val="clear" w:color="auto" w:fill="auto"/>
-          </w:tcPr>
-          <w:p>
-            <w:pPr>
-              <w:spacing w:after="0" w:line="240" w:lineRule="auto"/>
-              <w:jc w:val="both"/>
-              <w:rPr>
-                <w:rFonts w:cs="Lucida Sans Unicode"/>
-                <w:kern w:val="24"/>
-                <w:szCs w:val="20"/>
-                <w:lang w:eastAsia="pt-BR"/>
-              </w:rPr>
-            </w:pPr>
-            <w:r>
-              <w:rPr>
-                <w:rFonts w:ascii="Arial" w:hAnsi="Arial" w:cs="Arial"/>
-                <w:sz w:val="20"/>
-                <w:szCs w:val="20"/>
-              </w:rPr>
-              <w:t>Edição e exclusão de atividades e módulos.</w:t>
-            </w:r>
-          </w:p>
-        </w:tc>
-        <w:tc>
-          <w:tcPr>
-            <w:tcW w:w="2410" w:type="dxa"/>
-            <w:shd w:val="clear" w:color="auto" w:fill="auto"/>
-          </w:tcPr>
-          <w:p>
-            <w:pPr>
-              <w:spacing w:after="0"/>
-              <w:jc w:val="both"/>
-              <w:rPr>
-                <w:rFonts w:cs="Lucida Sans Unicode"/>
-                <w:kern w:val="24"/>
-                <w:szCs w:val="20"/>
-                <w:lang w:eastAsia="pt-BR"/>
-              </w:rPr>
-            </w:pPr>
-            <w:r>
-              <w:rPr>
-                <w:rFonts w:cs="Lucida Sans Unicode"/>
-                <w:kern w:val="24"/>
-                <w:szCs w:val="20"/>
-                <w:lang w:eastAsia="pt-BR"/>
-              </w:rPr>
-              <w:t>Edição e exclusão das atividades e módulos criados pelo professor.</w:t>
-            </w:r>
-          </w:p>
-        </w:tc>
-        <w:tc>
-          <w:tcPr>
-            <w:tcW w:w="1842" w:type="dxa"/>
-            <w:shd w:val="clear" w:color="auto" w:fill="auto"/>
-          </w:tcPr>
-          <w:p>
-            <w:pPr>
-              <w:spacing w:after="0"/>
-              <w:rPr>
-                <w:rFonts w:cs="Lucida Sans Unicode"/>
-                <w:kern w:val="24"/>
-                <w:szCs w:val="20"/>
-                <w:lang w:eastAsia="pt-BR"/>
-              </w:rPr>
-            </w:pPr>
-            <w:r>
-              <w:rPr>
-                <w:rFonts w:cs="Lucida Sans Unicode"/>
-                <w:kern w:val="24"/>
-                <w:szCs w:val="20"/>
-                <w:lang w:eastAsia="pt-BR"/>
-              </w:rPr>
-              <w:t>Alta</w:t>
-            </w:r>
-          </w:p>
-        </w:tc>
-      </w:tr>
-      <w:tr>
-        <w:tc>
-          <w:tcPr>
-            <w:tcW w:w="2263" w:type="dxa"/>
-            <w:shd w:val="clear" w:color="auto" w:fill="auto"/>
-          </w:tcPr>
-          <w:p>
-            <w:pPr>
-              <w:spacing w:after="0"/>
-              <w:jc w:val="both"/>
-              <w:rPr>
-                <w:rFonts w:cs="Lucida Sans Unicode"/>
-                <w:b/>
-                <w:bCs/>
-                <w:kern w:val="24"/>
-                <w:szCs w:val="20"/>
-                <w:lang w:eastAsia="pt-BR"/>
-              </w:rPr>
-            </w:pPr>
-            <w:r>
-              <w:rPr>
-                <w:rFonts w:cs="Lucida Sans Unicode"/>
-                <w:b/>
-                <w:bCs/>
-                <w:kern w:val="24"/>
-                <w:szCs w:val="20"/>
-                <w:lang w:eastAsia="pt-BR"/>
-              </w:rPr>
-              <w:t>RF-0</w:t>
-            </w:r>
-            <w:r>
-              <w:rPr>
-                <w:rFonts w:cs="Lucida Sans Unicode"/>
-                <w:b/>
-                <w:bCs/>
-                <w:kern w:val="24"/>
-                <w:szCs w:val="20"/>
-                <w:lang w:eastAsia="pt-BR"/>
-              </w:rPr>
-              <w:t>2</w:t>
-            </w:r>
-          </w:p>
-        </w:tc>
-        <w:tc>
-          <w:tcPr>
-            <w:tcW w:w="2552" w:type="dxa"/>
-            <w:shd w:val="clear" w:color="auto" w:fill="auto"/>
-          </w:tcPr>
-          <w:p>
-            <w:pPr>
-              <w:spacing w:after="0"/>
-              <w:jc w:val="both"/>
-              <w:rPr>
-                <w:rFonts w:cs="Lucida Sans Unicode"/>
-                <w:kern w:val="24"/>
-                <w:szCs w:val="20"/>
-                <w:lang w:eastAsia="pt-BR"/>
-              </w:rPr>
-            </w:pPr>
-            <w:r>
-              <w:rPr>
-                <w:rFonts w:ascii="Arial" w:hAnsi="Arial" w:cs="Arial"/>
-                <w:sz w:val="20"/>
-                <w:szCs w:val="20"/>
-              </w:rPr>
-              <w:t>Cadastro de atividade completa texto</w:t>
-            </w:r>
-          </w:p>
-        </w:tc>
-        <w:tc>
-          <w:tcPr>
-            <w:tcW w:w="2410" w:type="dxa"/>
-            <w:shd w:val="clear" w:color="auto" w:fill="auto"/>
-          </w:tcPr>
-          <w:p>
-            <w:pPr>
-              <w:spacing w:after="0"/>
-              <w:jc w:val="both"/>
-              <w:rPr>
-                <w:rFonts w:cs="Lucida Sans Unicode"/>
-                <w:kern w:val="24"/>
-                <w:szCs w:val="20"/>
-                <w:lang w:eastAsia="pt-BR"/>
-              </w:rPr>
-            </w:pPr>
-            <w:r>
-              <w:rPr>
-                <w:rFonts w:cs="Lucida Sans Unicode"/>
-                <w:kern w:val="24"/>
-                <w:szCs w:val="20"/>
-                <w:lang w:eastAsia="pt-BR"/>
-              </w:rPr>
-              <w:t>Cadastro de nova atividade a ser realizada pelo aluno.</w:t>
-            </w:r>
-          </w:p>
-        </w:tc>
-        <w:tc>
-          <w:tcPr>
-            <w:tcW w:w="1842" w:type="dxa"/>
+            <w:tcW w:w="1016" w:type="pct"/>
             <w:shd w:val="clear" w:color="auto" w:fill="auto"/>
           </w:tcPr>
           <w:p>
@@ -622,7 +508,7 @@
         </w:trPr>
         <w:tc>
           <w:tcPr>
-            <w:tcW w:w="2263" w:type="dxa"/>
+            <w:tcW w:w="722" w:type="pct"/>
             <w:shd w:val="clear" w:color="auto" w:fill="auto"/>
           </w:tcPr>
           <w:p>
@@ -664,7 +550,7 @@
         </w:tc>
         <w:tc>
           <w:tcPr>
-            <w:tcW w:w="2552" w:type="dxa"/>
+            <w:tcW w:w="1932" w:type="pct"/>
             <w:shd w:val="clear" w:color="auto" w:fill="auto"/>
           </w:tcPr>
           <w:p>
@@ -690,7 +576,7 @@
         </w:tc>
         <w:tc>
           <w:tcPr>
-            <w:tcW w:w="2410" w:type="dxa"/>
+            <w:tcW w:w="1329" w:type="pct"/>
             <w:shd w:val="clear" w:color="auto" w:fill="auto"/>
           </w:tcPr>
           <w:p>
@@ -717,7 +603,7 @@
         </w:tc>
         <w:tc>
           <w:tcPr>
-            <w:tcW w:w="1842" w:type="dxa"/>
+            <w:tcW w:w="1016" w:type="pct"/>
             <w:shd w:val="clear" w:color="auto" w:fill="auto"/>
           </w:tcPr>
           <w:p>
@@ -749,7 +635,7 @@
         </w:trPr>
         <w:tc>
           <w:tcPr>
-            <w:tcW w:w="2263" w:type="dxa"/>
+            <w:tcW w:w="722" w:type="pct"/>
             <w:shd w:val="clear" w:color="auto" w:fill="auto"/>
           </w:tcPr>
           <w:p>
@@ -791,7 +677,7 @@
         </w:tc>
         <w:tc>
           <w:tcPr>
-            <w:tcW w:w="2552" w:type="dxa"/>
+            <w:tcW w:w="1932" w:type="pct"/>
             <w:shd w:val="clear" w:color="auto" w:fill="auto"/>
           </w:tcPr>
           <w:p>
@@ -816,7 +702,7 @@
         </w:tc>
         <w:tc>
           <w:tcPr>
-            <w:tcW w:w="2410" w:type="dxa"/>
+            <w:tcW w:w="1329" w:type="pct"/>
             <w:shd w:val="clear" w:color="auto" w:fill="auto"/>
           </w:tcPr>
           <w:p>
@@ -843,7 +729,7 @@
         </w:tc>
         <w:tc>
           <w:tcPr>
-            <w:tcW w:w="1842" w:type="dxa"/>
+            <w:tcW w:w="1016" w:type="pct"/>
             <w:shd w:val="clear" w:color="auto" w:fill="auto"/>
           </w:tcPr>
           <w:p>
@@ -875,7 +761,7 @@
         </w:trPr>
         <w:tc>
           <w:tcPr>
-            <w:tcW w:w="2263" w:type="dxa"/>
+            <w:tcW w:w="722" w:type="pct"/>
             <w:shd w:val="clear" w:color="auto" w:fill="auto"/>
           </w:tcPr>
           <w:p>
@@ -917,7 +803,7 @@
         </w:tc>
         <w:tc>
           <w:tcPr>
-            <w:tcW w:w="2552" w:type="dxa"/>
+            <w:tcW w:w="1932" w:type="pct"/>
             <w:shd w:val="clear" w:color="auto" w:fill="auto"/>
           </w:tcPr>
           <w:p>
@@ -932,17 +818,18 @@
             </w:pPr>
             <w:r>
               <w:rPr>
-                <w:rFonts w:ascii="Arial" w:hAnsi="Arial" w:cs="Arial"/>
-                <w:sz w:val="20"/>
-                <w:szCs w:val="20"/>
-              </w:rPr>
-              <w:t>O aluno recebe medalhas a cada módulo concluído, de acordo com o percentual de acertos, sendo: Ouro (acima de 90%), Prata (60% a 89%), Bronze (0% até 59%)</w:t>
+                <w:rFonts w:cs="Lucida Sans Unicode"/>
+                <w:kern w:val="24"/>
+                <w:szCs w:val="20"/>
+                <w:lang w:eastAsia="pt-BR"/>
+              </w:rPr>
+              <w:t>Criação de sistema de incentivo pelas atividades realizadas pelos alunos.</w:t>
             </w:r>
           </w:p>
         </w:tc>
         <w:tc>
           <w:tcPr>
-            <w:tcW w:w="2410" w:type="dxa"/>
+            <w:tcW w:w="1329" w:type="pct"/>
             <w:shd w:val="clear" w:color="auto" w:fill="auto"/>
           </w:tcPr>
           <w:p>
@@ -958,18 +845,17 @@
             </w:pPr>
             <w:r>
               <w:rPr>
-                <w:rFonts w:cs="Lucida Sans Unicode"/>
-                <w:kern w:val="24"/>
-                <w:szCs w:val="20"/>
-                <w:lang w:eastAsia="pt-BR"/>
-              </w:rPr>
-              <w:t xml:space="preserve">Criação de sistema de incentivo pelas atividades realizadas pelos alunos. </w:t>
+                <w:rFonts w:ascii="Arial" w:hAnsi="Arial" w:cs="Arial"/>
+                <w:sz w:val="20"/>
+                <w:szCs w:val="20"/>
+              </w:rPr>
+              <w:t>O aluno recebe medalhas a cada módulo concluído, de acordo com o percentual de acertos, sendo: Ouro (acima de 90%), Prata (60% a 89%), Bronze (0% até 59%)</w:t>
             </w:r>
           </w:p>
         </w:tc>
         <w:tc>
           <w:tcPr>
-            <w:tcW w:w="1842" w:type="dxa"/>
+            <w:tcW w:w="1016" w:type="pct"/>
             <w:shd w:val="clear" w:color="auto" w:fill="auto"/>
           </w:tcPr>
           <w:p>
@@ -985,10 +871,9 @@
             </w:pPr>
             <w:r>
               <w:rPr>
-                <w:rFonts w:cs="Lucida Sans Unicode"/>
-                <w:kern w:val="24"/>
-                <w:szCs w:val="20"/>
-                <w:lang w:eastAsia="pt-BR"/>
+                <w:rFonts w:ascii="Arial" w:hAnsi="Arial" w:cs="Arial"/>
+                <w:sz w:val="20"/>
+                <w:szCs w:val="20"/>
               </w:rPr>
               <w:t>Alta</w:t>
             </w:r>
@@ -1001,7 +886,7 @@
         </w:trPr>
         <w:tc>
           <w:tcPr>
-            <w:tcW w:w="2263" w:type="dxa"/>
+            <w:tcW w:w="722" w:type="pct"/>
             <w:shd w:val="clear" w:color="auto" w:fill="auto"/>
           </w:tcPr>
           <w:p>
@@ -1043,7 +928,7 @@
         </w:tc>
         <w:tc>
           <w:tcPr>
-            <w:tcW w:w="2552" w:type="dxa"/>
+            <w:tcW w:w="1932" w:type="pct"/>
             <w:shd w:val="clear" w:color="auto" w:fill="auto"/>
           </w:tcPr>
           <w:p>
@@ -1068,7 +953,7 @@
         </w:tc>
         <w:tc>
           <w:tcPr>
-            <w:tcW w:w="2410" w:type="dxa"/>
+            <w:tcW w:w="1329" w:type="pct"/>
             <w:shd w:val="clear" w:color="auto" w:fill="auto"/>
           </w:tcPr>
           <w:p>
@@ -1104,7 +989,7 @@
         </w:tc>
         <w:tc>
           <w:tcPr>
-            <w:tcW w:w="1842" w:type="dxa"/>
+            <w:tcW w:w="1016" w:type="pct"/>
             <w:shd w:val="clear" w:color="auto" w:fill="auto"/>
           </w:tcPr>
           <w:p>
@@ -1136,7 +1021,7 @@
         </w:trPr>
         <w:tc>
           <w:tcPr>
-            <w:tcW w:w="2263" w:type="dxa"/>
+            <w:tcW w:w="722" w:type="pct"/>
             <w:shd w:val="clear" w:color="auto" w:fill="auto"/>
           </w:tcPr>
           <w:p>
@@ -1178,7 +1063,7 @@
         </w:tc>
         <w:tc>
           <w:tcPr>
-            <w:tcW w:w="2552" w:type="dxa"/>
+            <w:tcW w:w="1932" w:type="pct"/>
             <w:shd w:val="clear" w:color="auto" w:fill="auto"/>
           </w:tcPr>
           <w:p>
@@ -1211,7 +1096,7 @@
         </w:tc>
         <w:tc>
           <w:tcPr>
-            <w:tcW w:w="2410" w:type="dxa"/>
+            <w:tcW w:w="1329" w:type="pct"/>
             <w:shd w:val="clear" w:color="auto" w:fill="auto"/>
           </w:tcPr>
           <w:p>
@@ -1238,7 +1123,7 @@
         </w:tc>
         <w:tc>
           <w:tcPr>
-            <w:tcW w:w="1842" w:type="dxa"/>
+            <w:tcW w:w="1016" w:type="pct"/>
             <w:shd w:val="clear" w:color="auto" w:fill="auto"/>
           </w:tcPr>
           <w:p>
@@ -1270,7 +1155,7 @@
         </w:trPr>
         <w:tc>
           <w:tcPr>
-            <w:tcW w:w="2263" w:type="dxa"/>
+            <w:tcW w:w="722" w:type="pct"/>
             <w:shd w:val="clear" w:color="auto" w:fill="auto"/>
           </w:tcPr>
           <w:p>
@@ -1312,7 +1197,7 @@
         </w:tc>
         <w:tc>
           <w:tcPr>
-            <w:tcW w:w="2552" w:type="dxa"/>
+            <w:tcW w:w="1932" w:type="pct"/>
             <w:shd w:val="clear" w:color="auto" w:fill="auto"/>
           </w:tcPr>
           <w:p>
@@ -1345,7 +1230,7 @@
         </w:tc>
         <w:tc>
           <w:tcPr>
-            <w:tcW w:w="2410" w:type="dxa"/>
+            <w:tcW w:w="1329" w:type="pct"/>
             <w:shd w:val="clear" w:color="auto" w:fill="auto"/>
           </w:tcPr>
           <w:p>
@@ -1372,7 +1257,7 @@
         </w:tc>
         <w:tc>
           <w:tcPr>
-            <w:tcW w:w="1842" w:type="dxa"/>
+            <w:tcW w:w="1016" w:type="pct"/>
             <w:shd w:val="clear" w:color="auto" w:fill="auto"/>
           </w:tcPr>
           <w:p>
@@ -1404,7 +1289,7 @@
         </w:trPr>
         <w:tc>
           <w:tcPr>
-            <w:tcW w:w="2263" w:type="dxa"/>
+            <w:tcW w:w="722" w:type="pct"/>
             <w:shd w:val="clear" w:color="auto" w:fill="auto"/>
           </w:tcPr>
           <w:p>
@@ -1446,7 +1331,7 @@
         </w:tc>
         <w:tc>
           <w:tcPr>
-            <w:tcW w:w="2552" w:type="dxa"/>
+            <w:tcW w:w="1932" w:type="pct"/>
             <w:shd w:val="clear" w:color="auto" w:fill="auto"/>
           </w:tcPr>
           <w:p>
@@ -1479,7 +1364,7 @@
         </w:tc>
         <w:tc>
           <w:tcPr>
-            <w:tcW w:w="2410" w:type="dxa"/>
+            <w:tcW w:w="1329" w:type="pct"/>
             <w:shd w:val="clear" w:color="auto" w:fill="auto"/>
           </w:tcPr>
           <w:p>
@@ -1506,7 +1391,7 @@
         </w:tc>
         <w:tc>
           <w:tcPr>
-            <w:tcW w:w="1842" w:type="dxa"/>
+            <w:tcW w:w="1016" w:type="pct"/>
             <w:shd w:val="clear" w:color="auto" w:fill="auto"/>
           </w:tcPr>
           <w:p>
@@ -1538,7 +1423,7 @@
         </w:trPr>
         <w:tc>
           <w:tcPr>
-            <w:tcW w:w="2263" w:type="dxa"/>
+            <w:tcW w:w="722" w:type="pct"/>
             <w:shd w:val="clear" w:color="auto" w:fill="auto"/>
           </w:tcPr>
           <w:p>
@@ -1580,7 +1465,7 @@
         </w:tc>
         <w:tc>
           <w:tcPr>
-            <w:tcW w:w="2552" w:type="dxa"/>
+            <w:tcW w:w="1932" w:type="pct"/>
             <w:shd w:val="clear" w:color="auto" w:fill="auto"/>
           </w:tcPr>
           <w:p>
@@ -1605,7 +1490,7 @@
         </w:tc>
         <w:tc>
           <w:tcPr>
-            <w:tcW w:w="2410" w:type="dxa"/>
+            <w:tcW w:w="1329" w:type="pct"/>
             <w:shd w:val="clear" w:color="auto" w:fill="auto"/>
           </w:tcPr>
           <w:p>
@@ -1632,7 +1517,7 @@
         </w:tc>
         <w:tc>
           <w:tcPr>
-            <w:tcW w:w="1842" w:type="dxa"/>
+            <w:tcW w:w="1016" w:type="pct"/>
             <w:shd w:val="clear" w:color="auto" w:fill="auto"/>
           </w:tcPr>
           <w:p>
@@ -1664,7 +1549,7 @@
         </w:trPr>
         <w:tc>
           <w:tcPr>
-            <w:tcW w:w="2263" w:type="dxa"/>
+            <w:tcW w:w="722" w:type="pct"/>
             <w:shd w:val="clear" w:color="auto" w:fill="auto"/>
           </w:tcPr>
           <w:p>
@@ -1689,7 +1574,6 @@
                 <w:szCs w:val="20"/>
                 <w:lang w:eastAsia="pt-BR"/>
               </w:rPr>
-              <w:lastRenderedPageBreak/>
               <w:t>RF-</w:t>
             </w:r>
             <w:r>
@@ -1707,7 +1591,7 @@
         </w:tc>
         <w:tc>
           <w:tcPr>
-            <w:tcW w:w="2552" w:type="dxa"/>
+            <w:tcW w:w="1932" w:type="pct"/>
             <w:shd w:val="clear" w:color="auto" w:fill="auto"/>
           </w:tcPr>
           <w:p>
@@ -1732,7 +1616,7 @@
         </w:tc>
         <w:tc>
           <w:tcPr>
-            <w:tcW w:w="2410" w:type="dxa"/>
+            <w:tcW w:w="1329" w:type="pct"/>
             <w:shd w:val="clear" w:color="auto" w:fill="auto"/>
           </w:tcPr>
           <w:p>
@@ -1759,7 +1643,7 @@
         </w:tc>
         <w:tc>
           <w:tcPr>
-            <w:tcW w:w="1842" w:type="dxa"/>
+            <w:tcW w:w="1016" w:type="pct"/>
             <w:shd w:val="clear" w:color="auto" w:fill="auto"/>
           </w:tcPr>
           <w:p>
@@ -1791,7 +1675,7 @@
         </w:trPr>
         <w:tc>
           <w:tcPr>
-            <w:tcW w:w="2263" w:type="dxa"/>
+            <w:tcW w:w="722" w:type="pct"/>
             <w:shd w:val="clear" w:color="auto" w:fill="auto"/>
           </w:tcPr>
           <w:p>
@@ -1833,7 +1717,7 @@
         </w:tc>
         <w:tc>
           <w:tcPr>
-            <w:tcW w:w="2552" w:type="dxa"/>
+            <w:tcW w:w="1932" w:type="pct"/>
             <w:shd w:val="clear" w:color="auto" w:fill="auto"/>
           </w:tcPr>
           <w:p>
@@ -1858,7 +1742,7 @@
         </w:tc>
         <w:tc>
           <w:tcPr>
-            <w:tcW w:w="2410" w:type="dxa"/>
+            <w:tcW w:w="1329" w:type="pct"/>
             <w:shd w:val="clear" w:color="auto" w:fill="auto"/>
           </w:tcPr>
           <w:p>
@@ -1885,7 +1769,7 @@
         </w:tc>
         <w:tc>
           <w:tcPr>
-            <w:tcW w:w="1842" w:type="dxa"/>
+            <w:tcW w:w="1016" w:type="pct"/>
             <w:shd w:val="clear" w:color="auto" w:fill="auto"/>
           </w:tcPr>
           <w:p>
@@ -1917,7 +1801,7 @@
         </w:trPr>
         <w:tc>
           <w:tcPr>
-            <w:tcW w:w="2263" w:type="dxa"/>
+            <w:tcW w:w="722" w:type="pct"/>
             <w:shd w:val="clear" w:color="auto" w:fill="auto"/>
           </w:tcPr>
           <w:p>
@@ -1959,7 +1843,7 @@
         </w:tc>
         <w:tc>
           <w:tcPr>
-            <w:tcW w:w="2552" w:type="dxa"/>
+            <w:tcW w:w="1932" w:type="pct"/>
             <w:shd w:val="clear" w:color="auto" w:fill="auto"/>
           </w:tcPr>
           <w:p>
@@ -1984,7 +1868,7 @@
         </w:tc>
         <w:tc>
           <w:tcPr>
-            <w:tcW w:w="2410" w:type="dxa"/>
+            <w:tcW w:w="1329" w:type="pct"/>
             <w:shd w:val="clear" w:color="auto" w:fill="auto"/>
           </w:tcPr>
           <w:p>
@@ -2011,7 +1895,7 @@
         </w:tc>
         <w:tc>
           <w:tcPr>
-            <w:tcW w:w="1842" w:type="dxa"/>
+            <w:tcW w:w="1016" w:type="pct"/>
             <w:shd w:val="clear" w:color="auto" w:fill="auto"/>
           </w:tcPr>
           <w:p>
@@ -2054,6 +1938,34 @@
     </w:p>
     <w:p>
       <w:pPr>
+        <w:suppressAutoHyphens/>
+        <w:spacing w:after="0" w:line="360" w:lineRule="auto"/>
+        <w:ind w:firstLine="709"/>
+        <w:jc w:val="both"/>
+        <w:rPr>
+          <w:rFonts w:cs="Arial"/>
+          <w:sz w:val="24"/>
+          <w:szCs w:val="24"/>
+          <w:lang w:eastAsia="pt-BR"/>
+        </w:rPr>
+      </w:pPr>
+    </w:p>
+    <w:p>
+      <w:pPr>
+        <w:suppressAutoHyphens/>
+        <w:spacing w:after="0" w:line="360" w:lineRule="auto"/>
+        <w:ind w:firstLine="709"/>
+        <w:jc w:val="both"/>
+        <w:rPr>
+          <w:rFonts w:cs="Arial"/>
+          <w:sz w:val="24"/>
+          <w:szCs w:val="24"/>
+          <w:lang w:eastAsia="pt-BR"/>
+        </w:rPr>
+      </w:pPr>
+    </w:p>
+    <w:p>
+      <w:pPr>
         <w:pStyle w:val="Ttulo1"/>
         <w:suppressAutoHyphens/>
         <w:jc w:val="both"/>
@@ -2069,6 +1981,7 @@
           <w:szCs w:val="24"/>
           <w:lang w:val="pt-BR" w:eastAsia="pt-BR"/>
         </w:rPr>
+        <w:lastRenderedPageBreak/>
         <w:t xml:space="preserve">Requisitos </w:t>
       </w:r>
       <w:r>
@@ -2163,7 +2076,7 @@
     </w:p>
     <w:tbl>
       <w:tblPr>
-        <w:tblW w:w="9067" w:type="dxa"/>
+        <w:tblW w:w="6657" w:type="dxa"/>
         <w:tblBorders>
           <w:top w:val="single" w:sz="4" w:space="0" w:color="auto"/>
           <w:left w:val="single" w:sz="4" w:space="0" w:color="auto"/>
@@ -2177,7 +2090,6 @@
       <w:tblGrid>
         <w:gridCol w:w="2263"/>
         <w:gridCol w:w="2552"/>
-        <w:gridCol w:w="2410"/>
         <w:gridCol w:w="1842"/>
       </w:tblGrid>
       <w:tr>
@@ -2252,39 +2164,6 @@
         </w:tc>
         <w:tc>
           <w:tcPr>
-            <w:tcW w:w="2410" w:type="dxa"/>
-            <w:shd w:val="clear" w:color="auto" w:fill="A5A5A5" w:themeFill="accent3"/>
-          </w:tcPr>
-          <w:p>
-            <w:pPr>
-              <w:spacing w:after="0"/>
-              <w:jc w:val="both"/>
-              <w:rPr>
-                <w:rFonts w:cs="Lucida Sans Unicode"/>
-                <w:b/>
-                <w:bCs/>
-                <w:color w:val="FFFFFF"/>
-                <w:kern w:val="24"/>
-                <w:szCs w:val="20"/>
-                <w:lang w:eastAsia="pt-BR"/>
-              </w:rPr>
-            </w:pPr>
-            <w:r>
-              <w:rPr>
-                <w:rFonts w:cs="Lucida Sans Unicode"/>
-                <w:b/>
-                <w:bCs/>
-                <w:color w:val="FFFFFF"/>
-                <w:kern w:val="24"/>
-                <w:szCs w:val="20"/>
-                <w:lang w:eastAsia="pt-BR"/>
-              </w:rPr>
-              <w:t>Descrição</w:t>
-            </w:r>
-          </w:p>
-        </w:tc>
-        <w:tc>
-          <w:tcPr>
             <w:tcW w:w="1842" w:type="dxa"/>
             <w:shd w:val="clear" w:color="auto" w:fill="A5A5A5" w:themeFill="accent3"/>
           </w:tcPr>
@@ -2345,7 +2224,18 @@
                 <w:szCs w:val="20"/>
                 <w:lang w:eastAsia="pt-BR"/>
               </w:rPr>
-              <w:t>[Número sequencial identificador do requisito.]</w:t>
+              <w:t>RNF-0</w:t>
+            </w:r>
+            <w:r>
+              <w:rPr>
+                <w:rFonts w:cs="Lucida Sans Unicode"/>
+                <w:b/>
+                <w:bCs/>
+                <w:kern w:val="24"/>
+                <w:szCs w:val="20"/>
+                <w:lang w:eastAsia="pt-BR"/>
+              </w:rPr>
+              <w:t>1</w:t>
             </w:r>
           </w:p>
         </w:tc>
@@ -2366,40 +2256,7 @@
               </w:rPr>
             </w:pPr>
             <w:r>
-              <w:rPr>
-                <w:rFonts w:cs="Lucida Sans Unicode"/>
-                <w:kern w:val="24"/>
-                <w:szCs w:val="20"/>
-                <w:lang w:eastAsia="pt-BR"/>
-              </w:rPr>
-              <w:t>[Nome do requisito.]</w:t>
-            </w:r>
-          </w:p>
-        </w:tc>
-        <w:tc>
-          <w:tcPr>
-            <w:tcW w:w="2410" w:type="dxa"/>
-            <w:shd w:val="clear" w:color="auto" w:fill="auto"/>
-          </w:tcPr>
-          <w:p>
-            <w:pPr>
-              <w:spacing w:after="0"/>
-              <w:jc w:val="both"/>
-              <w:rPr>
-                <w:rFonts w:cs="Lucida Sans Unicode"/>
-                <w:kern w:val="24"/>
-                <w:szCs w:val="20"/>
-                <w:lang w:eastAsia="pt-BR"/>
-              </w:rPr>
-            </w:pPr>
-            <w:r>
-              <w:rPr>
-                <w:rFonts w:cs="Lucida Sans Unicode"/>
-                <w:kern w:val="24"/>
-                <w:szCs w:val="20"/>
-                <w:lang w:eastAsia="pt-BR"/>
-              </w:rPr>
-              <w:t>[Descrição resumida do requisito.]</w:t>
+              <w:t>Site possui layout com abundância de cores e elementos gráficos</w:t>
             </w:r>
           </w:p>
         </w:tc>
@@ -2426,7 +2283,7 @@
                 <w:szCs w:val="20"/>
                 <w:lang w:eastAsia="pt-BR"/>
               </w:rPr>
-              <w:t>[Alta, média ou baixa.]</w:t>
+              <w:t>Alta</w:t>
             </w:r>
           </w:p>
         </w:tc>
@@ -2459,18 +2316,7 @@
                 <w:szCs w:val="20"/>
                 <w:lang w:eastAsia="pt-BR"/>
               </w:rPr>
-              <w:t>RNF-0</w:t>
-            </w:r>
-            <w:r>
-              <w:rPr>
-                <w:rFonts w:cs="Lucida Sans Unicode"/>
-                <w:b/>
-                <w:bCs/>
-                <w:kern w:val="24"/>
-                <w:szCs w:val="20"/>
-                <w:lang w:eastAsia="pt-BR"/>
-              </w:rPr>
-              <w:t>1</w:t>
+              <w:t>RNF-02</w:t>
             </w:r>
           </w:p>
         </w:tc>
@@ -2491,47 +2337,8 @@
               </w:rPr>
             </w:pPr>
             <w:r>
-              <w:t>Site possui layout com abundância de cores e elementos gráficos</w:t>
-            </w:r>
-          </w:p>
-        </w:tc>
-        <w:tc>
-          <w:tcPr>
-            <w:tcW w:w="2410" w:type="dxa"/>
-            <w:shd w:val="clear" w:color="auto" w:fill="auto"/>
-          </w:tcPr>
-          <w:p>
-            <w:pPr>
-              <w:spacing w:after="0"/>
-              <w:jc w:val="both"/>
-              <w:rPr>
-                <w:rFonts w:cs="Lucida Sans Unicode"/>
-                <w:kern w:val="24"/>
-                <w:szCs w:val="20"/>
-                <w:lang w:eastAsia="pt-BR"/>
-              </w:rPr>
-            </w:pPr>
-            <w:r>
-              <w:rPr>
-                <w:rFonts w:cs="Lucida Sans Unicode"/>
-                <w:kern w:val="24"/>
-                <w:szCs w:val="20"/>
-                <w:lang w:eastAsia="pt-BR"/>
-              </w:rPr>
-              <w:t>-</w:t>
-            </w:r>
-          </w:p>
-          <w:p>
-            <w:pPr>
-              <w:spacing w:after="0"/>
-              <w:jc w:val="both"/>
-              <w:rPr>
-                <w:rFonts w:cs="Lucida Sans Unicode"/>
-                <w:kern w:val="24"/>
-                <w:szCs w:val="20"/>
-                <w:lang w:eastAsia="pt-BR"/>
-              </w:rPr>
-            </w:pPr>
+              <w:t>Site implementa layout responsivo</w:t>
+            </w:r>
           </w:p>
         </w:tc>
         <w:tc>
@@ -2590,18 +2397,7 @@
                 <w:szCs w:val="20"/>
                 <w:lang w:eastAsia="pt-BR"/>
               </w:rPr>
-              <w:t>RNF-0</w:t>
-            </w:r>
-            <w:r>
-              <w:rPr>
-                <w:rFonts w:cs="Lucida Sans Unicode"/>
-                <w:b/>
-                <w:bCs/>
-                <w:kern w:val="24"/>
-                <w:szCs w:val="20"/>
-                <w:lang w:eastAsia="pt-BR"/>
-              </w:rPr>
-              <w:t>2</w:t>
+              <w:t>RNF-03</w:t>
             </w:r>
           </w:p>
         </w:tc>
@@ -2622,153 +2418,7 @@
               </w:rPr>
             </w:pPr>
             <w:r>
-              <w:t>Site implementa layout responsivo</w:t>
-            </w:r>
-          </w:p>
-        </w:tc>
-        <w:tc>
-          <w:tcPr>
-            <w:tcW w:w="2410" w:type="dxa"/>
-            <w:shd w:val="clear" w:color="auto" w:fill="auto"/>
-          </w:tcPr>
-          <w:p>
-            <w:pPr>
-              <w:spacing w:after="0"/>
-              <w:jc w:val="both"/>
-              <w:rPr>
-                <w:rFonts w:cs="Lucida Sans Unicode"/>
-                <w:kern w:val="24"/>
-                <w:szCs w:val="20"/>
-                <w:lang w:eastAsia="pt-BR"/>
-              </w:rPr>
-            </w:pPr>
-            <w:r>
-              <w:rPr>
-                <w:rFonts w:cs="Lucida Sans Unicode"/>
-                <w:kern w:val="24"/>
-                <w:szCs w:val="20"/>
-                <w:lang w:eastAsia="pt-BR"/>
-              </w:rPr>
-              <w:t>-</w:t>
-            </w:r>
-          </w:p>
-        </w:tc>
-        <w:tc>
-          <w:tcPr>
-            <w:tcW w:w="1842" w:type="dxa"/>
-            <w:shd w:val="clear" w:color="auto" w:fill="auto"/>
-          </w:tcPr>
-          <w:p>
-            <w:pPr>
-              <w:spacing w:after="0"/>
-              <w:jc w:val="both"/>
-              <w:rPr>
-                <w:rFonts w:cs="Lucida Sans Unicode"/>
-                <w:kern w:val="24"/>
-                <w:szCs w:val="20"/>
-                <w:lang w:eastAsia="pt-BR"/>
-              </w:rPr>
-            </w:pPr>
-            <w:r>
-              <w:rPr>
-                <w:rFonts w:cs="Lucida Sans Unicode"/>
-                <w:kern w:val="24"/>
-                <w:szCs w:val="20"/>
-                <w:lang w:eastAsia="pt-BR"/>
-              </w:rPr>
-              <w:t>Alta</w:t>
-            </w:r>
-          </w:p>
-        </w:tc>
-      </w:tr>
-      <w:tr>
-        <w:tc>
-          <w:tcPr>
-            <w:tcW w:w="2263" w:type="dxa"/>
-            <w:shd w:val="clear" w:color="auto" w:fill="auto"/>
-          </w:tcPr>
-          <w:p>
-            <w:pPr>
-              <w:spacing w:after="0"/>
-              <w:jc w:val="both"/>
-              <w:rPr>
-                <w:rFonts w:cs="Lucida Sans Unicode"/>
-                <w:b/>
-                <w:bCs/>
-                <w:kern w:val="24"/>
-                <w:szCs w:val="20"/>
-                <w:lang w:eastAsia="pt-BR"/>
-              </w:rPr>
-            </w:pPr>
-            <w:r>
-              <w:rPr>
-                <w:rFonts w:cs="Lucida Sans Unicode"/>
-                <w:b/>
-                <w:bCs/>
-                <w:kern w:val="24"/>
-                <w:szCs w:val="20"/>
-                <w:lang w:eastAsia="pt-BR"/>
-              </w:rPr>
-              <w:t>RNF-0</w:t>
-            </w:r>
-            <w:r>
-              <w:rPr>
-                <w:rFonts w:cs="Lucida Sans Unicode"/>
-                <w:b/>
-                <w:bCs/>
-                <w:kern w:val="24"/>
-                <w:szCs w:val="20"/>
-                <w:lang w:eastAsia="pt-BR"/>
-              </w:rPr>
-              <w:t>3</w:t>
-            </w:r>
-          </w:p>
-        </w:tc>
-        <w:tc>
-          <w:tcPr>
-            <w:tcW w:w="2552" w:type="dxa"/>
-            <w:shd w:val="clear" w:color="auto" w:fill="auto"/>
-          </w:tcPr>
-          <w:p>
-            <w:pPr>
-              <w:spacing w:after="0"/>
-              <w:jc w:val="both"/>
-              <w:rPr>
-                <w:rFonts w:cs="Lucida Sans Unicode"/>
-                <w:kern w:val="24"/>
-                <w:szCs w:val="20"/>
-                <w:lang w:eastAsia="pt-BR"/>
-              </w:rPr>
-            </w:pPr>
-            <w:r>
               <w:t>Site possui compatibilidade com os navegadores Chrome, Firefox e Microsoft Edge.</w:t>
-            </w:r>
-          </w:p>
-        </w:tc>
-        <w:tc>
-          <w:tcPr>
-            <w:tcW w:w="2410" w:type="dxa"/>
-            <w:shd w:val="clear" w:color="auto" w:fill="auto"/>
-          </w:tcPr>
-          <w:p>
-            <w:pPr>
-              <w:spacing w:after="0"/>
-              <w:jc w:val="both"/>
-              <w:rPr>
-                <w:rFonts w:cs="Lucida Sans Unicode"/>
-                <w:kern w:val="24"/>
-                <w:szCs w:val="20"/>
-                <w:lang w:eastAsia="pt-BR"/>
-              </w:rPr>
-            </w:pPr>
-            <w:r>
-              <w:rPr>
-                <w:rFonts w:cs="Lucida Sans Unicode"/>
-                <w:kern w:val="24"/>
-                <w:szCs w:val="20"/>
-                <w:lang w:eastAsia="pt-BR"/>
-              </w:rPr>
-              <w:t>-</w:t>
             </w:r>
           </w:p>
         </w:tc>
@@ -2831,18 +2481,7 @@
                 <w:szCs w:val="20"/>
                 <w:lang w:eastAsia="pt-BR"/>
               </w:rPr>
-              <w:t>RNF-0</w:t>
-            </w:r>
-            <w:r>
-              <w:rPr>
-                <w:rFonts w:cs="Lucida Sans Unicode"/>
-                <w:b/>
-                <w:bCs/>
-                <w:kern w:val="24"/>
-                <w:szCs w:val="20"/>
-                <w:lang w:eastAsia="pt-BR"/>
-              </w:rPr>
-              <w:t>4</w:t>
+              <w:t>RNF-04</w:t>
             </w:r>
           </w:p>
         </w:tc>
@@ -2863,34 +2502,29 @@
               </w:rPr>
             </w:pPr>
             <w:r>
-              <w:t>Hospedar site em algum provedor externo(Heroku, Netlify, Repl.it)</w:t>
-            </w:r>
-          </w:p>
-        </w:tc>
-        <w:tc>
-          <w:tcPr>
-            <w:tcW w:w="2410" w:type="dxa"/>
-            <w:shd w:val="clear" w:color="auto" w:fill="auto"/>
-          </w:tcPr>
-          <w:p>
-            <w:pPr>
-              <w:spacing w:after="0"/>
-              <w:jc w:val="both"/>
-              <w:rPr>
-                <w:rFonts w:cs="Lucida Sans Unicode"/>
-                <w:kern w:val="24"/>
-                <w:szCs w:val="20"/>
-                <w:lang w:eastAsia="pt-BR"/>
-              </w:rPr>
-            </w:pPr>
-            <w:r>
-              <w:rPr>
-                <w:rFonts w:cs="Lucida Sans Unicode"/>
-                <w:kern w:val="24"/>
-                <w:szCs w:val="20"/>
-                <w:lang w:eastAsia="pt-BR"/>
-              </w:rPr>
-              <w:t>-</w:t>
+              <w:t>Hospedar site em algum provedor externo</w:t>
+            </w:r>
+            <w:r>
+              <w:t xml:space="preserve"> </w:t>
+            </w:r>
+            <w:r>
+              <w:t>(</w:t>
+            </w:r>
+            <w:proofErr w:type="spellStart"/>
+            <w:r>
+              <w:t>Heroku</w:t>
+            </w:r>
+            <w:proofErr w:type="spellEnd"/>
+            <w:r>
+              <w:t xml:space="preserve">, </w:t>
+            </w:r>
+            <w:proofErr w:type="spellStart"/>
+            <w:r>
+              <w:t>Netlify</w:t>
+            </w:r>
+            <w:proofErr w:type="spellEnd"/>
+            <w:r>
+              <w:t>, Repl.it)</w:t>
             </w:r>
           </w:p>
         </w:tc>
@@ -2940,7 +2574,7 @@
     <w:sectPr>
       <w:headerReference w:type="default" r:id="rId8"/>
       <w:pgSz w:w="11906" w:h="16838"/>
-      <w:pgMar w:top="1701" w:right="1134" w:bottom="1134" w:left="1701" w:header="709" w:footer="709" w:gutter="0"/>
+      <w:pgMar w:top="567" w:right="567" w:bottom="567" w:left="567" w:header="0" w:footer="0" w:gutter="0"/>
       <w:cols w:space="708"/>
       <w:docGrid w:linePitch="360"/>
     </w:sectPr>
@@ -7426,124 +7060,124 @@
       </w:pPr>
     </w:lvl>
   </w:abstractNum>
-  <w:num w:numId="1">
+  <w:num w:numId="1" w16cid:durableId="30151790">
     <w:abstractNumId w:val="34"/>
   </w:num>
-  <w:num w:numId="2">
+  <w:num w:numId="2" w16cid:durableId="757366401">
     <w:abstractNumId w:val="33"/>
   </w:num>
-  <w:num w:numId="3">
+  <w:num w:numId="3" w16cid:durableId="353919697">
     <w:abstractNumId w:val="23"/>
   </w:num>
-  <w:num w:numId="4">
+  <w:num w:numId="4" w16cid:durableId="913248210">
     <w:abstractNumId w:val="35"/>
   </w:num>
-  <w:num w:numId="5">
+  <w:num w:numId="5" w16cid:durableId="1830515674">
     <w:abstractNumId w:val="11"/>
   </w:num>
-  <w:num w:numId="6">
+  <w:num w:numId="6" w16cid:durableId="958684024">
     <w:abstractNumId w:val="26"/>
   </w:num>
-  <w:num w:numId="7">
+  <w:num w:numId="7" w16cid:durableId="614681602">
     <w:abstractNumId w:val="24"/>
   </w:num>
-  <w:num w:numId="8">
+  <w:num w:numId="8" w16cid:durableId="49577609">
     <w:abstractNumId w:val="38"/>
   </w:num>
-  <w:num w:numId="9">
+  <w:num w:numId="9" w16cid:durableId="1105658467">
     <w:abstractNumId w:val="28"/>
   </w:num>
-  <w:num w:numId="10">
+  <w:num w:numId="10" w16cid:durableId="1933858063">
     <w:abstractNumId w:val="6"/>
   </w:num>
-  <w:num w:numId="11">
+  <w:num w:numId="11" w16cid:durableId="971637970">
     <w:abstractNumId w:val="8"/>
   </w:num>
-  <w:num w:numId="12">
+  <w:num w:numId="12" w16cid:durableId="380717843">
     <w:abstractNumId w:val="19"/>
   </w:num>
-  <w:num w:numId="13">
+  <w:num w:numId="13" w16cid:durableId="1639141451">
     <w:abstractNumId w:val="15"/>
   </w:num>
-  <w:num w:numId="14">
+  <w:num w:numId="14" w16cid:durableId="1795975314">
     <w:abstractNumId w:val="21"/>
   </w:num>
-  <w:num w:numId="15">
+  <w:num w:numId="15" w16cid:durableId="1046022854">
     <w:abstractNumId w:val="7"/>
   </w:num>
-  <w:num w:numId="16">
+  <w:num w:numId="16" w16cid:durableId="2096323824">
     <w:abstractNumId w:val="20"/>
   </w:num>
-  <w:num w:numId="17">
+  <w:num w:numId="17" w16cid:durableId="1365326140">
     <w:abstractNumId w:val="9"/>
   </w:num>
-  <w:num w:numId="18">
+  <w:num w:numId="18" w16cid:durableId="1238713457">
     <w:abstractNumId w:val="10"/>
   </w:num>
-  <w:num w:numId="19">
+  <w:num w:numId="19" w16cid:durableId="1011100982">
     <w:abstractNumId w:val="30"/>
   </w:num>
-  <w:num w:numId="20">
+  <w:num w:numId="20" w16cid:durableId="1655986379">
     <w:abstractNumId w:val="25"/>
   </w:num>
-  <w:num w:numId="21">
+  <w:num w:numId="21" w16cid:durableId="640424306">
     <w:abstractNumId w:val="12"/>
   </w:num>
-  <w:num w:numId="22">
+  <w:num w:numId="22" w16cid:durableId="516388852">
     <w:abstractNumId w:val="0"/>
   </w:num>
-  <w:num w:numId="23">
+  <w:num w:numId="23" w16cid:durableId="813596564">
     <w:abstractNumId w:val="1"/>
   </w:num>
-  <w:num w:numId="24">
+  <w:num w:numId="24" w16cid:durableId="367531305">
     <w:abstractNumId w:val="27"/>
   </w:num>
-  <w:num w:numId="25">
+  <w:num w:numId="25" w16cid:durableId="943924488">
     <w:abstractNumId w:val="18"/>
   </w:num>
-  <w:num w:numId="26">
+  <w:num w:numId="26" w16cid:durableId="1514804150">
     <w:abstractNumId w:val="32"/>
   </w:num>
-  <w:num w:numId="27">
+  <w:num w:numId="27" w16cid:durableId="1894925408">
     <w:abstractNumId w:val="2"/>
   </w:num>
-  <w:num w:numId="28">
+  <w:num w:numId="28" w16cid:durableId="1502086821">
     <w:abstractNumId w:val="3"/>
   </w:num>
-  <w:num w:numId="29">
+  <w:num w:numId="29" w16cid:durableId="1751463929">
     <w:abstractNumId w:val="29"/>
   </w:num>
-  <w:num w:numId="30">
+  <w:num w:numId="30" w16cid:durableId="919606797">
     <w:abstractNumId w:val="17"/>
   </w:num>
-  <w:num w:numId="31">
+  <w:num w:numId="31" w16cid:durableId="1199390923">
     <w:abstractNumId w:val="5"/>
   </w:num>
-  <w:num w:numId="32">
+  <w:num w:numId="32" w16cid:durableId="829370525">
     <w:abstractNumId w:val="13"/>
   </w:num>
-  <w:num w:numId="33">
+  <w:num w:numId="33" w16cid:durableId="236093163">
     <w:abstractNumId w:val="14"/>
   </w:num>
-  <w:num w:numId="34">
+  <w:num w:numId="34" w16cid:durableId="332227711">
     <w:abstractNumId w:val="16"/>
   </w:num>
-  <w:num w:numId="35">
+  <w:num w:numId="35" w16cid:durableId="2049916368">
     <w:abstractNumId w:val="4"/>
   </w:num>
-  <w:num w:numId="36">
+  <w:num w:numId="36" w16cid:durableId="349726843">
     <w:abstractNumId w:val="22"/>
   </w:num>
-  <w:num w:numId="37">
+  <w:num w:numId="37" w16cid:durableId="1303852888">
     <w:abstractNumId w:val="36"/>
   </w:num>
-  <w:num w:numId="38">
+  <w:num w:numId="38" w16cid:durableId="515195579">
     <w:abstractNumId w:val="37"/>
   </w:num>
-  <w:num w:numId="39">
+  <w:num w:numId="39" w16cid:durableId="1701396620">
     <w:abstractNumId w:val="31"/>
   </w:num>
-  <w:num w:numId="40">
+  <w:num w:numId="40" w16cid:durableId="1925337689">
     <w:abstractNumId w:val="39"/>
   </w:num>
 </w:numbering>

</xml_diff>